<commit_message>
Fix Single searching algorithm
- Change function structure/n- Change function name
</commit_message>
<xml_diff>
--- a/Documents/SingleAlgorithmDesign.docx
+++ b/Documents/SingleAlgorithmDesign.docx
@@ -268,6 +268,82 @@
           <w:sz w:val="24"/>
         </w:rPr>
       </w:pPr>
+    </w:p>
+    <w:p>
+      <w:pPr>
+        <w:spacing w:after="0" w:line="240" w:lineRule="auto"/>
+        <w:jc w:val="both"/>
+        <w:rPr>
+          <w:rFonts w:ascii="Times New Roman" w:eastAsia="Times New Roman" w:hAnsi="Times New Roman" w:cs="Times New Roman"/>
+          <w:sz w:val="24"/>
+        </w:rPr>
+      </w:pPr>
+      <w:proofErr w:type="gramStart"/>
+      <w:r>
+        <w:rPr>
+          <w:rFonts w:ascii="Times New Roman" w:eastAsia="Times New Roman" w:hAnsi="Times New Roman" w:cs="Times New Roman"/>
+          <w:sz w:val="24"/>
+        </w:rPr>
+        <w:t>Function  name</w:t>
+      </w:r>
+      <w:proofErr w:type="gramEnd"/>
+      <w:r>
+        <w:rPr>
+          <w:rFonts w:ascii="Times New Roman" w:eastAsia="Times New Roman" w:hAnsi="Times New Roman" w:cs="Times New Roman"/>
+          <w:sz w:val="24"/>
+        </w:rPr>
+        <w:t xml:space="preserve">: </w:t>
+      </w:r>
+      <w:proofErr w:type="spellStart"/>
+      <w:r>
+        <w:rPr>
+          <w:rFonts w:ascii="Times New Roman" w:eastAsia="Times New Roman" w:hAnsi="Times New Roman" w:cs="Times New Roman"/>
+          <w:sz w:val="24"/>
+        </w:rPr>
+        <w:t>cal</w:t>
+      </w:r>
+      <w:r>
+        <w:rPr>
+          <w:rFonts w:ascii="Times New Roman" w:eastAsia="Times New Roman" w:hAnsi="Times New Roman" w:cs="Times New Roman"/>
+          <w:sz w:val="24"/>
+        </w:rPr>
+        <w:t>culate</w:t>
+      </w:r>
+      <w:r>
+        <w:rPr>
+          <w:rFonts w:ascii="Times New Roman" w:eastAsia="Times New Roman" w:hAnsi="Times New Roman" w:cs="Times New Roman"/>
+          <w:sz w:val="24"/>
+        </w:rPr>
+        <w:t>Time</w:t>
+      </w:r>
+      <w:proofErr w:type="spellEnd"/>
+      <w:r>
+        <w:rPr>
+          <w:rFonts w:ascii="Times New Roman" w:eastAsia="Times New Roman" w:hAnsi="Times New Roman" w:cs="Times New Roman"/>
+          <w:sz w:val="24"/>
+        </w:rPr>
+        <w:t>(Date object);</w:t>
+      </w:r>
+    </w:p>
+    <w:p>
+      <w:pPr>
+        <w:spacing w:after="0" w:line="240" w:lineRule="auto"/>
+        <w:jc w:val="both"/>
+        <w:rPr>
+          <w:rFonts w:ascii="Times New Roman" w:eastAsia="Times New Roman" w:hAnsi="Times New Roman" w:cs="Times New Roman"/>
+          <w:sz w:val="24"/>
+        </w:rPr>
+      </w:pPr>
+    </w:p>
+    <w:p>
+      <w:pPr>
+        <w:spacing w:after="0" w:line="240" w:lineRule="auto"/>
+        <w:jc w:val="both"/>
+        <w:rPr>
+          <w:rFonts w:ascii="Times New Roman" w:eastAsia="Times New Roman" w:hAnsi="Times New Roman" w:cs="Times New Roman"/>
+          <w:sz w:val="24"/>
+        </w:rPr>
+      </w:pPr>
       <w:r>
         <w:rPr>
           <w:rFonts w:ascii="Times New Roman" w:eastAsia="Times New Roman" w:hAnsi="Times New Roman" w:cs="Times New Roman"/>
@@ -286,12 +362,21 @@
           <w:sz w:val="20"/>
         </w:rPr>
       </w:pPr>
-      <w:r>
-        <w:rPr>
-          <w:rFonts w:ascii="Courier Std" w:eastAsia="Times New Roman" w:hAnsi="Courier Std" w:cs="Times New Roman"/>
-          <w:sz w:val="20"/>
-        </w:rPr>
-        <w:t>current = start;</w:t>
+      <w:proofErr w:type="gramStart"/>
+      <w:r>
+        <w:rPr>
+          <w:rFonts w:ascii="Courier Std" w:eastAsia="Times New Roman" w:hAnsi="Courier Std" w:cs="Times New Roman"/>
+          <w:sz w:val="20"/>
+        </w:rPr>
+        <w:t>current</w:t>
+      </w:r>
+      <w:proofErr w:type="gramEnd"/>
+      <w:r>
+        <w:rPr>
+          <w:rFonts w:ascii="Courier Std" w:eastAsia="Times New Roman" w:hAnsi="Courier Std" w:cs="Times New Roman"/>
+          <w:sz w:val="20"/>
+        </w:rPr>
+        <w:t xml:space="preserve"> = start;</w:t>
       </w:r>
     </w:p>
     <w:p>
@@ -304,12 +389,21 @@
           <w:sz w:val="20"/>
         </w:rPr>
       </w:pPr>
-      <w:r>
-        <w:rPr>
-          <w:rFonts w:ascii="Courier Std" w:eastAsia="Times New Roman" w:hAnsi="Courier Std" w:cs="Times New Roman"/>
-          <w:sz w:val="20"/>
-        </w:rPr>
-        <w:t>mHeap = new TimeHeap(current);</w:t>
+      <w:proofErr w:type="gramStart"/>
+      <w:r>
+        <w:rPr>
+          <w:rFonts w:ascii="Courier Std" w:eastAsia="Times New Roman" w:hAnsi="Courier Std" w:cs="Times New Roman"/>
+          <w:sz w:val="20"/>
+        </w:rPr>
+        <w:t>mHeap</w:t>
+      </w:r>
+      <w:proofErr w:type="gramEnd"/>
+      <w:r>
+        <w:rPr>
+          <w:rFonts w:ascii="Courier Std" w:eastAsia="Times New Roman" w:hAnsi="Courier Std" w:cs="Times New Roman"/>
+          <w:sz w:val="20"/>
+        </w:rPr>
+        <w:t xml:space="preserve"> = new TimeHeap(current);</w:t>
       </w:r>
     </w:p>
     <w:p>
@@ -433,7 +527,22 @@
           <w:sz w:val="20"/>
         </w:rPr>
         <w:tab/>
-        <w:t xml:space="preserve">current = </w:t>
+      </w:r>
+      <w:proofErr w:type="gramStart"/>
+      <w:r>
+        <w:rPr>
+          <w:rFonts w:ascii="Courier Std" w:eastAsia="Times New Roman" w:hAnsi="Courier Std" w:cs="Times New Roman"/>
+          <w:sz w:val="20"/>
+        </w:rPr>
+        <w:t>current</w:t>
+      </w:r>
+      <w:proofErr w:type="gramEnd"/>
+      <w:r>
+        <w:rPr>
+          <w:rFonts w:ascii="Courier Std" w:eastAsia="Times New Roman" w:hAnsi="Courier Std" w:cs="Times New Roman"/>
+          <w:sz w:val="20"/>
+        </w:rPr>
+        <w:t xml:space="preserve"> = </w:t>
       </w:r>
       <w:r>
         <w:rPr>
@@ -1272,9 +1381,19 @@
           <w:sz w:val="24"/>
           <w:szCs w:val="20"/>
         </w:rPr>
-        <w:t>onstructor: TimeHeap(</w:t>
+        <w:t xml:space="preserve">onstructor: </w:t>
+      </w:r>
+      <w:proofErr w:type="gramStart"/>
+      <w:r>
+        <w:rPr>
+          <w:rFonts w:ascii="Times New Roman" w:eastAsia="Times New Roman" w:hAnsi="Times New Roman" w:cs="Times New Roman"/>
+          <w:sz w:val="24"/>
+          <w:szCs w:val="20"/>
+        </w:rPr>
+        <w:t>TimeHeap(</w:t>
       </w:r>
       <w:proofErr w:type="spellStart"/>
+      <w:proofErr w:type="gramEnd"/>
       <w:r>
         <w:rPr>
           <w:rFonts w:ascii="Times New Roman" w:eastAsia="Times New Roman" w:hAnsi="Times New Roman" w:cs="Times New Roman"/>
@@ -1292,6 +1411,22 @@
         </w:rPr>
         <w:t xml:space="preserve">); auto </w:t>
       </w:r>
+      <w:r>
+        <w:rPr>
+          <w:rFonts w:ascii="Times New Roman" w:eastAsia="Times New Roman" w:hAnsi="Times New Roman" w:cs="Times New Roman"/>
+          <w:sz w:val="24"/>
+          <w:szCs w:val="20"/>
+        </w:rPr>
+        <w:t>construct</w:t>
+      </w:r>
+      <w:r>
+        <w:rPr>
+          <w:rFonts w:ascii="Times New Roman" w:eastAsia="Times New Roman" w:hAnsi="Times New Roman" w:cs="Times New Roman"/>
+          <w:sz w:val="24"/>
+          <w:szCs w:val="20"/>
+        </w:rPr>
+        <w:t xml:space="preserve"> the heap with </w:t>
+      </w:r>
       <w:proofErr w:type="spellStart"/>
       <w:r>
         <w:rPr>
@@ -1299,7 +1434,7 @@
           <w:sz w:val="24"/>
           <w:szCs w:val="20"/>
         </w:rPr>
-        <w:t>contruct</w:t>
+        <w:t>this.date</w:t>
       </w:r>
       <w:proofErr w:type="spellEnd"/>
       <w:r>
@@ -1308,7 +1443,7 @@
           <w:sz w:val="24"/>
           <w:szCs w:val="20"/>
         </w:rPr>
-        <w:t xml:space="preserve"> the heap with </w:t>
+        <w:t xml:space="preserve"> is Monday of the week has </w:t>
       </w:r>
       <w:proofErr w:type="spellStart"/>
       <w:r>
@@ -1317,27 +1452,9 @@
           <w:sz w:val="24"/>
           <w:szCs w:val="20"/>
         </w:rPr>
-        <w:t>this.date</w:t>
+        <w:t>mDate</w:t>
       </w:r>
       <w:proofErr w:type="spellEnd"/>
-      <w:r>
-        <w:rPr>
-          <w:rFonts w:ascii="Times New Roman" w:eastAsia="Times New Roman" w:hAnsi="Times New Roman" w:cs="Times New Roman"/>
-          <w:sz w:val="24"/>
-          <w:szCs w:val="20"/>
-        </w:rPr>
-        <w:t xml:space="preserve"> is Monday of the week has </w:t>
-      </w:r>
-      <w:proofErr w:type="spellStart"/>
-      <w:r>
-        <w:rPr>
-          <w:rFonts w:ascii="Times New Roman" w:eastAsia="Times New Roman" w:hAnsi="Times New Roman" w:cs="Times New Roman"/>
-          <w:sz w:val="24"/>
-          <w:szCs w:val="20"/>
-        </w:rPr>
-        <w:t>mDate</w:t>
-      </w:r>
-      <w:proofErr w:type="spellEnd"/>
     </w:p>
     <w:p>
       <w:pPr>
@@ -1383,64 +1500,82 @@
           <w:i/>
           <w:sz w:val="24"/>
         </w:rPr>
-        <w:t>nextTime() function</w:t>
-      </w:r>
-    </w:p>
-    <w:p>
-      <w:pPr>
-        <w:spacing w:after="0" w:line="240" w:lineRule="auto"/>
-        <w:rPr>
-          <w:rFonts w:ascii="Times New Roman" w:eastAsia="Times New Roman" w:hAnsi="Times New Roman" w:cs="Times New Roman"/>
-          <w:sz w:val="24"/>
-          <w:szCs w:val="20"/>
-        </w:rPr>
-      </w:pPr>
-      <w:r>
-        <w:rPr>
-          <w:rFonts w:ascii="Times New Roman" w:eastAsia="Times New Roman" w:hAnsi="Times New Roman" w:cs="Times New Roman"/>
-          <w:sz w:val="24"/>
-          <w:szCs w:val="20"/>
-        </w:rPr>
-        <w:t xml:space="preserve">Input: a Date object and a </w:t>
-      </w:r>
-      <w:proofErr w:type="spellStart"/>
-      <w:r>
-        <w:rPr>
-          <w:rFonts w:ascii="Times New Roman" w:eastAsia="Times New Roman" w:hAnsi="Times New Roman" w:cs="Times New Roman"/>
-          <w:sz w:val="24"/>
-          <w:szCs w:val="20"/>
-        </w:rPr>
-        <w:t>MultiCalendar</w:t>
-      </w:r>
-      <w:proofErr w:type="spellEnd"/>
-    </w:p>
-    <w:p>
-      <w:pPr>
-        <w:spacing w:after="0" w:line="240" w:lineRule="auto"/>
-        <w:rPr>
-          <w:rFonts w:ascii="Times New Roman" w:eastAsia="Times New Roman" w:hAnsi="Times New Roman" w:cs="Times New Roman"/>
-          <w:sz w:val="24"/>
-          <w:szCs w:val="20"/>
-        </w:rPr>
-      </w:pPr>
-      <w:r>
-        <w:rPr>
-          <w:rFonts w:ascii="Times New Roman" w:eastAsia="Times New Roman" w:hAnsi="Times New Roman" w:cs="Times New Roman"/>
-          <w:sz w:val="24"/>
-          <w:szCs w:val="20"/>
-        </w:rPr>
-        <w:t>Output: the next</w:t>
-      </w:r>
-      <w:r>
-        <w:rPr>
-          <w:rFonts w:ascii="Times New Roman" w:eastAsia="Times New Roman" w:hAnsi="Times New Roman" w:cs="Times New Roman"/>
-          <w:sz w:val="24"/>
-          <w:szCs w:val="20"/>
-        </w:rPr>
-        <w:t xml:space="preserve"> valid time</w:t>
+        <w:t>nextTime(</w:t>
+      </w:r>
+      <w:r>
+        <w:rPr>
+          <w:rFonts w:ascii="Times New Roman" w:eastAsia="Times New Roman" w:hAnsi="Times New Roman" w:cs="Times New Roman"/>
+          <w:b/>
+          <w:i/>
+          <w:sz w:val="24"/>
+        </w:rPr>
+        <w:t>current, mMultiCalendar</w:t>
       </w:r>
       <w:bookmarkStart w:id="0" w:name="_GoBack"/>
       <w:bookmarkEnd w:id="0"/>
+      <w:r>
+        <w:rPr>
+          <w:rFonts w:ascii="Times New Roman" w:eastAsia="Times New Roman" w:hAnsi="Times New Roman" w:cs="Times New Roman"/>
+          <w:b/>
+          <w:i/>
+          <w:sz w:val="24"/>
+        </w:rPr>
+        <w:t>) function</w:t>
+      </w:r>
+    </w:p>
+    <w:p>
+      <w:pPr>
+        <w:spacing w:after="0" w:line="240" w:lineRule="auto"/>
+        <w:rPr>
+          <w:rFonts w:ascii="Times New Roman" w:eastAsia="Times New Roman" w:hAnsi="Times New Roman" w:cs="Times New Roman"/>
+          <w:sz w:val="24"/>
+          <w:szCs w:val="20"/>
+        </w:rPr>
+      </w:pPr>
+      <w:r>
+        <w:rPr>
+          <w:rFonts w:ascii="Times New Roman" w:eastAsia="Times New Roman" w:hAnsi="Times New Roman" w:cs="Times New Roman"/>
+          <w:sz w:val="24"/>
+          <w:szCs w:val="20"/>
+        </w:rPr>
+        <w:t xml:space="preserve">Input: a Date object and a </w:t>
+      </w:r>
+      <w:proofErr w:type="spellStart"/>
+      <w:r>
+        <w:rPr>
+          <w:rFonts w:ascii="Times New Roman" w:eastAsia="Times New Roman" w:hAnsi="Times New Roman" w:cs="Times New Roman"/>
+          <w:sz w:val="24"/>
+          <w:szCs w:val="20"/>
+        </w:rPr>
+        <w:t>MultiCalendar</w:t>
+      </w:r>
+      <w:proofErr w:type="spellEnd"/>
+    </w:p>
+    <w:p>
+      <w:pPr>
+        <w:spacing w:after="0" w:line="240" w:lineRule="auto"/>
+        <w:rPr>
+          <w:rFonts w:ascii="Times New Roman" w:eastAsia="Times New Roman" w:hAnsi="Times New Roman" w:cs="Times New Roman"/>
+          <w:sz w:val="24"/>
+          <w:szCs w:val="20"/>
+        </w:rPr>
+      </w:pPr>
+      <w:r>
+        <w:rPr>
+          <w:rFonts w:ascii="Times New Roman" w:eastAsia="Times New Roman" w:hAnsi="Times New Roman" w:cs="Times New Roman"/>
+          <w:sz w:val="24"/>
+          <w:szCs w:val="20"/>
+        </w:rPr>
+        <w:t>Output: the next</w:t>
+      </w:r>
+      <w:r>
+        <w:rPr>
+          <w:rFonts w:ascii="Times New Roman" w:eastAsia="Times New Roman" w:hAnsi="Times New Roman" w:cs="Times New Roman"/>
+          <w:sz w:val="24"/>
+          <w:szCs w:val="20"/>
+        </w:rPr>
+        <w:t xml:space="preserve"> valid time</w:t>
+      </w:r>
     </w:p>
     <w:sectPr>
       <w:pgSz w:w="11907" w:h="16839" w:code="9"/>
@@ -2324,7 +2459,7 @@
 </file>
 
 <file path=customXml/itemProps1.xml><?xml version="1.0" encoding="utf-8"?>
-<ds:datastoreItem xmlns:ds="http://schemas.openxmlformats.org/officeDocument/2006/customXml" ds:itemID="{7560FD09-E737-41A4-B7A9-14227E705146}">
+<ds:datastoreItem xmlns:ds="http://schemas.openxmlformats.org/officeDocument/2006/customXml" ds:itemID="{B3F69F4C-5776-48C3-A631-A7762E81E5E5}">
   <ds:schemaRefs>
     <ds:schemaRef ds:uri="http://schemas.openxmlformats.org/officeDocument/2006/bibliography"/>
   </ds:schemaRefs>

</xml_diff>